<commit_message>
Corrections and header colours
</commit_message>
<xml_diff>
--- a/Gerome Braddock CV.docx
+++ b/Gerome Braddock CV.docx
@@ -1,6 +1,6 @@
 
 <file path=word/document.xml><?xml version="1.0" encoding="utf-8"?>
-<w:document xmlns:wpc="http://schemas.microsoft.com/office/word/2010/wordprocessingCanvas" xmlns:mc="http://schemas.openxmlformats.org/markup-compatibility/2006" xmlns:o="urn:schemas-microsoft-com:office:office" xmlns:r="http://schemas.openxmlformats.org/officeDocument/2006/relationships" xmlns:m="http://schemas.openxmlformats.org/officeDocument/2006/math" xmlns:v="urn:schemas-microsoft-com:vml" xmlns:wp14="http://schemas.microsoft.com/office/word/2010/wordprocessingDrawing" xmlns:wp="http://schemas.openxmlformats.org/drawingml/2006/wordprocessingDrawing" xmlns:w10="urn:schemas-microsoft-com:office:word" xmlns:w="http://schemas.openxmlformats.org/wordprocessingml/2006/main" xmlns:w14="http://schemas.microsoft.com/office/word/2010/wordml" xmlns:w15="http://schemas.microsoft.com/office/word/2012/wordml" xmlns:wpg="http://schemas.microsoft.com/office/word/2010/wordprocessingGroup" xmlns:wpi="http://schemas.microsoft.com/office/word/2010/wordprocessingInk" xmlns:wne="http://schemas.microsoft.com/office/word/2006/wordml" xmlns:wps="http://schemas.microsoft.com/office/word/2010/wordprocessingShape" mc:Ignorable="w14 w15 wp14">
+<w:document xmlns:wpc="http://schemas.microsoft.com/office/word/2010/wordprocessingCanvas" xmlns:cx="http://schemas.microsoft.com/office/drawing/2014/chartex" xmlns:cx1="http://schemas.microsoft.com/office/drawing/2015/9/8/chartex" xmlns:mc="http://schemas.openxmlformats.org/markup-compatibility/2006" xmlns:o="urn:schemas-microsoft-com:office:office" xmlns:r="http://schemas.openxmlformats.org/officeDocument/2006/relationships" xmlns:m="http://schemas.openxmlformats.org/officeDocument/2006/math" xmlns:v="urn:schemas-microsoft-com:vml" xmlns:wp14="http://schemas.microsoft.com/office/word/2010/wordprocessingDrawing" xmlns:wp="http://schemas.openxmlformats.org/drawingml/2006/wordprocessingDrawing" xmlns:w10="urn:schemas-microsoft-com:office:word" xmlns:w="http://schemas.openxmlformats.org/wordprocessingml/2006/main" xmlns:w14="http://schemas.microsoft.com/office/word/2010/wordml" xmlns:w15="http://schemas.microsoft.com/office/word/2012/wordml" xmlns:w16se="http://schemas.microsoft.com/office/word/2015/wordml/symex" xmlns:wpg="http://schemas.microsoft.com/office/word/2010/wordprocessingGroup" xmlns:wpi="http://schemas.microsoft.com/office/word/2010/wordprocessingInk" xmlns:wne="http://schemas.microsoft.com/office/word/2006/wordml" xmlns:wps="http://schemas.microsoft.com/office/word/2010/wordprocessingShape" mc:Ignorable="w14 w15 w16se wp14">
   <w:body>
     <w:p>
       <w:pPr>
@@ -147,7 +147,7 @@
         <w:pStyle w:val="Heading2"/>
         <w:rPr>
           <w:rFonts w:ascii="Helvetica" w:hAnsi="Helvetica"/>
-          <w:color w:val="000000" w:themeColor="text1"/>
+          <w:color w:val="1F4E79" w:themeColor="accent1" w:themeShade="80"/>
           <w:sz w:val="30"/>
           <w:szCs w:val="30"/>
         </w:rPr>
@@ -155,7 +155,7 @@
       <w:r>
         <w:rPr>
           <w:rFonts w:ascii="Helvetica" w:hAnsi="Helvetica"/>
-          <w:color w:val="000000" w:themeColor="text1"/>
+          <w:color w:val="1F4E79" w:themeColor="accent1" w:themeShade="80"/>
           <w:sz w:val="28"/>
           <w:szCs w:val="30"/>
         </w:rPr>
@@ -225,7 +225,35 @@
           <w:rFonts w:cstheme="minorHAnsi"/>
           <w:color w:val="000000" w:themeColor="text1"/>
         </w:rPr>
-        <w:t xml:space="preserve"> Expecting to start MSc Machine Learning in September 2019.</w:t>
+        <w:t xml:space="preserve"> Expecting to </w:t>
+      </w:r>
+      <w:r>
+        <w:rPr>
+          <w:rFonts w:cstheme="minorHAnsi"/>
+          <w:color w:val="000000" w:themeColor="text1"/>
+        </w:rPr>
+        <w:t xml:space="preserve">begin an </w:t>
+      </w:r>
+      <w:r>
+        <w:rPr>
+          <w:rFonts w:cstheme="minorHAnsi"/>
+          <w:color w:val="000000" w:themeColor="text1"/>
+        </w:rPr>
+        <w:t xml:space="preserve">MSc </w:t>
+      </w:r>
+      <w:r>
+        <w:rPr>
+          <w:rFonts w:cstheme="minorHAnsi"/>
+          <w:color w:val="000000" w:themeColor="text1"/>
+        </w:rPr>
+        <w:t xml:space="preserve">in </w:t>
+      </w:r>
+      <w:r>
+        <w:rPr>
+          <w:rFonts w:cstheme="minorHAnsi"/>
+          <w:color w:val="000000" w:themeColor="text1"/>
+        </w:rPr>
+        <w:t>Machine Learning in September 2019.</w:t>
       </w:r>
     </w:p>
     <w:p>
@@ -250,7 +278,7 @@
       <w:r>
         <w:rPr>
           <w:rFonts w:ascii="Helvetica" w:hAnsi="Helvetica"/>
-          <w:color w:val="000000" w:themeColor="text1"/>
+          <w:color w:val="1F4E79" w:themeColor="accent1" w:themeShade="80"/>
           <w:sz w:val="28"/>
           <w:szCs w:val="30"/>
         </w:rPr>
@@ -544,8 +572,6 @@
         </w:rPr>
         <w:t>(80%)</w:t>
       </w:r>
-      <w:bookmarkStart w:id="0" w:name="_GoBack"/>
-      <w:bookmarkEnd w:id="0"/>
     </w:p>
     <w:p>
       <w:pPr>
@@ -563,30 +589,46 @@
       </w:r>
     </w:p>
     <w:p>
-      <w:pPr>
-        <w:pStyle w:val="Heading2"/>
-        <w:rPr>
-          <w:rFonts w:ascii="Helvetica" w:hAnsi="Helvetica" w:cstheme="majorHAnsi"/>
-          <w:color w:val="000000" w:themeColor="text1"/>
+      <w:proofErr w:type="spellStart"/>
+      <w:r>
+        <w:rPr>
+          <w:b/>
+        </w:rPr>
+        <w:t>Colegio</w:t>
+      </w:r>
+      <w:proofErr w:type="spellEnd"/>
+      <w:r>
+        <w:rPr>
+          <w:b/>
+        </w:rPr>
+        <w:t xml:space="preserve"> </w:t>
+      </w:r>
+      <w:r>
+        <w:rPr>
+          <w:b/>
           <w:sz w:val="24"/>
         </w:rPr>
-      </w:pPr>
-      <w:r>
-        <w:rPr>
-          <w:rFonts w:ascii="Helvetica" w:hAnsi="Helvetica" w:cstheme="majorHAnsi"/>
+        <w:t>Hispano</w:t>
+      </w:r>
+      <w:r>
+        <w:rPr>
           <w:b/>
-          <w:color w:val="000000" w:themeColor="text1"/>
+        </w:rPr>
+        <w:t xml:space="preserve"> </w:t>
+      </w:r>
+      <w:proofErr w:type="spellStart"/>
+      <w:r>
+        <w:rPr>
+          <w:b/>
+        </w:rPr>
+        <w:t>Britanico</w:t>
+      </w:r>
+      <w:proofErr w:type="spellEnd"/>
+      <w:r>
+        <w:rPr>
           <w:sz w:val="24"/>
         </w:rPr>
-        <w:t xml:space="preserve">Colegio Hispano Britanico, </w:t>
-      </w:r>
-      <w:r>
-        <w:rPr>
-          <w:rFonts w:ascii="Helvetica" w:hAnsi="Helvetica" w:cstheme="majorHAnsi"/>
-          <w:color w:val="000000" w:themeColor="text1"/>
-          <w:sz w:val="24"/>
-        </w:rPr>
-        <w:t>Lanzarote - Spain</w:t>
+        <w:t>, Lanzarote - Spain</w:t>
       </w:r>
     </w:p>
     <w:p>
@@ -635,7 +677,7 @@
       <w:r>
         <w:rPr>
           <w:rFonts w:ascii="Helvetica" w:hAnsi="Helvetica"/>
-          <w:color w:val="000000" w:themeColor="text1"/>
+          <w:color w:val="1F4E79" w:themeColor="accent1" w:themeShade="80"/>
           <w:sz w:val="28"/>
           <w:szCs w:val="30"/>
         </w:rPr>
@@ -901,7 +943,7 @@
       <w:r>
         <w:rPr>
           <w:rFonts w:ascii="Helvetica" w:hAnsi="Helvetica"/>
-          <w:color w:val="000000" w:themeColor="text1"/>
+          <w:color w:val="1F4E79" w:themeColor="accent1" w:themeShade="80"/>
           <w:sz w:val="28"/>
         </w:rPr>
         <w:t>Side pr</w:t>
@@ -909,7 +951,7 @@
       <w:r>
         <w:rPr>
           <w:rFonts w:ascii="Helvetica" w:hAnsi="Helvetica"/>
-          <w:color w:val="000000" w:themeColor="text1"/>
+          <w:color w:val="1F4E79" w:themeColor="accent1" w:themeShade="80"/>
           <w:sz w:val="28"/>
         </w:rPr>
         <w:t>ojects</w:t>
@@ -921,6 +963,7 @@
           <w:color w:val="000000" w:themeColor="text1"/>
         </w:rPr>
       </w:pPr>
+      <w:proofErr w:type="spellStart"/>
       <w:r>
         <w:rPr>
           <w:rFonts w:cstheme="majorHAnsi"/>
@@ -930,6 +973,7 @@
         </w:rPr>
         <w:t>Emlin</w:t>
       </w:r>
+      <w:proofErr w:type="spellEnd"/>
       <w:r>
         <w:rPr>
           <w:rFonts w:cstheme="majorHAnsi"/>
@@ -958,7 +1002,58 @@
         <w:rPr>
           <w:color w:val="000000" w:themeColor="text1"/>
         </w:rPr>
-        <w:t xml:space="preserve"> final year project of university, Emlin </w:t>
+        <w:t xml:space="preserve"> final year project of university, </w:t>
+      </w:r>
+      <w:proofErr w:type="spellStart"/>
+      <w:r>
+        <w:rPr>
+          <w:color w:val="000000" w:themeColor="text1"/>
+        </w:rPr>
+        <w:t>Emlin</w:t>
+      </w:r>
+      <w:proofErr w:type="spellEnd"/>
+      <w:r>
+        <w:rPr>
+          <w:color w:val="000000" w:themeColor="text1"/>
+        </w:rPr>
+        <w:t xml:space="preserve"> </w:t>
+      </w:r>
+      <w:r>
+        <w:rPr>
+          <w:color w:val="000000" w:themeColor="text1"/>
+        </w:rPr>
+        <w:t>is</w:t>
+      </w:r>
+      <w:r>
+        <w:rPr>
+          <w:color w:val="000000" w:themeColor="text1"/>
+        </w:rPr>
+        <w:t xml:space="preserve"> a machine learning project that is written in</w:t>
+      </w:r>
+      <w:r>
+        <w:rPr>
+          <w:color w:val="000000" w:themeColor="text1"/>
+        </w:rPr>
+        <w:t xml:space="preserve"> python, using Scikit-Learn </w:t>
+      </w:r>
+      <w:r>
+        <w:rPr>
+          <w:color w:val="000000" w:themeColor="text1"/>
+        </w:rPr>
+        <w:t>in order to distinguish between users based on their keyboard input habits in order to detect intruders.</w:t>
+      </w:r>
+    </w:p>
+    <w:p>
+      <w:pPr>
+        <w:rPr>
+          <w:color w:val="000000" w:themeColor="text1"/>
+        </w:rPr>
+      </w:pPr>
+      <w:r>
+        <w:rPr>
+          <w:color w:val="000000" w:themeColor="text1"/>
+        </w:rPr>
+        <w:t xml:space="preserve">The data was collected by participants using a key-data collection tool written by myself in C# using a TDD methodology. The aim </w:t>
       </w:r>
       <w:r>
         <w:rPr>
@@ -970,43 +1065,6 @@
         <w:rPr>
           <w:color w:val="000000" w:themeColor="text1"/>
         </w:rPr>
-        <w:t xml:space="preserve"> a machine learning project that is written in</w:t>
-      </w:r>
-      <w:r>
-        <w:rPr>
-          <w:color w:val="000000" w:themeColor="text1"/>
-        </w:rPr>
-        <w:t xml:space="preserve"> python, using Scikit-Learn </w:t>
-      </w:r>
-      <w:r>
-        <w:rPr>
-          <w:color w:val="000000" w:themeColor="text1"/>
-        </w:rPr>
-        <w:t>in order to distinguish between users based on their keyboard input habits in order to detect intruders.</w:t>
-      </w:r>
-    </w:p>
-    <w:p>
-      <w:pPr>
-        <w:rPr>
-          <w:color w:val="000000" w:themeColor="text1"/>
-        </w:rPr>
-      </w:pPr>
-      <w:r>
-        <w:rPr>
-          <w:color w:val="000000" w:themeColor="text1"/>
-        </w:rPr>
-        <w:t xml:space="preserve">The data was collected by participants using a key-data collection tool written by myself in C# using a TDD methodology. The aim </w:t>
-      </w:r>
-      <w:r>
-        <w:rPr>
-          <w:color w:val="000000" w:themeColor="text1"/>
-        </w:rPr>
-        <w:t>was</w:t>
-      </w:r>
-      <w:r>
-        <w:rPr>
-          <w:color w:val="000000" w:themeColor="text1"/>
-        </w:rPr>
         <w:t xml:space="preserve"> to </w:t>
       </w:r>
       <w:r>
@@ -1019,7 +1077,19 @@
         <w:rPr>
           <w:color w:val="000000" w:themeColor="text1"/>
         </w:rPr>
-        <w:t xml:space="preserve"> deployable software and learn and eventually </w:t>
+        <w:t xml:space="preserve"> deployable software and</w:t>
+      </w:r>
+      <w:r>
+        <w:rPr>
+          <w:color w:val="000000" w:themeColor="text1"/>
+        </w:rPr>
+        <w:t xml:space="preserve"> to</w:t>
+      </w:r>
+      <w:r>
+        <w:rPr>
+          <w:color w:val="000000" w:themeColor="text1"/>
+        </w:rPr>
+        <w:t xml:space="preserve"> learn and eventually </w:t>
       </w:r>
       <w:r>
         <w:rPr>
@@ -1031,7 +1101,19 @@
         <w:rPr>
           <w:color w:val="000000" w:themeColor="text1"/>
         </w:rPr>
-        <w:t xml:space="preserve"> Models were compared and evaluated using precision/recall.</w:t>
+        <w:t xml:space="preserve"> Models were compared and evaluated using precision/recall</w:t>
+      </w:r>
+      <w:r>
+        <w:rPr>
+          <w:color w:val="000000" w:themeColor="text1"/>
+        </w:rPr>
+        <w:t xml:space="preserve"> and accuracy</w:t>
+      </w:r>
+      <w:r>
+        <w:rPr>
+          <w:color w:val="000000" w:themeColor="text1"/>
+        </w:rPr>
+        <w:t>.</w:t>
       </w:r>
     </w:p>
     <w:p>
@@ -1047,14 +1129,32 @@
           <w:color w:val="000000" w:themeColor="text1"/>
           <w:sz w:val="24"/>
         </w:rPr>
-        <w:t xml:space="preserve">Produce Recognition, </w:t>
-      </w:r>
-      <w:r>
-        <w:rPr>
-          <w:rFonts w:cstheme="majorHAnsi"/>
+        <w:t>Produce Recognition</w:t>
+      </w:r>
+      <w:r>
+        <w:rPr>
+          <w:rFonts w:cstheme="majorHAnsi"/>
+          <w:b/>
           <w:color w:val="000000" w:themeColor="text1"/>
           <w:sz w:val="24"/>
         </w:rPr>
+        <w:t>*</w:t>
+      </w:r>
+      <w:r>
+        <w:rPr>
+          <w:rFonts w:cstheme="majorHAnsi"/>
+          <w:b/>
+          <w:color w:val="000000" w:themeColor="text1"/>
+          <w:sz w:val="24"/>
+        </w:rPr>
+        <w:t xml:space="preserve">, </w:t>
+      </w:r>
+      <w:r>
+        <w:rPr>
+          <w:rFonts w:cstheme="majorHAnsi"/>
+          <w:color w:val="000000" w:themeColor="text1"/>
+          <w:sz w:val="24"/>
+        </w:rPr>
         <w:t>Intelligent Systems module project</w:t>
       </w:r>
       <w:r>
@@ -1197,21 +1297,7 @@
           <w:rFonts w:cstheme="majorHAnsi"/>
           <w:color w:val="000000" w:themeColor="text1"/>
         </w:rPr>
-        <w:t xml:space="preserve"> and a Convolutional Neural Network architecture. Different </w:t>
-      </w:r>
-      <w:r>
-        <w:rPr>
-          <w:rFonts w:cstheme="majorHAnsi"/>
-          <w:color w:val="000000" w:themeColor="text1"/>
-        </w:rPr>
-        <w:t>architecture</w:t>
-      </w:r>
-      <w:r>
-        <w:rPr>
-          <w:rFonts w:cstheme="majorHAnsi"/>
-          <w:color w:val="000000" w:themeColor="text1"/>
-        </w:rPr>
-        <w:t xml:space="preserve">s and </w:t>
+        <w:t xml:space="preserve"> and a Convolutional Neural Network architecture. Different architectures and </w:t>
       </w:r>
       <w:proofErr w:type="spellStart"/>
       <w:r>
@@ -1227,7 +1313,21 @@
           <w:rFonts w:cstheme="majorHAnsi"/>
           <w:color w:val="000000" w:themeColor="text1"/>
         </w:rPr>
-        <w:t xml:space="preserve"> were exported into Comet.ml and evaluated. Best performing model attains ~90% accuracy on a validation set.</w:t>
+        <w:t xml:space="preserve"> were exporte</w:t>
+      </w:r>
+      <w:r>
+        <w:rPr>
+          <w:rFonts w:cstheme="majorHAnsi"/>
+          <w:color w:val="000000" w:themeColor="text1"/>
+        </w:rPr>
+        <w:t>d into Comet.ml and evaluated. The b</w:t>
+      </w:r>
+      <w:r>
+        <w:rPr>
+          <w:rFonts w:cstheme="majorHAnsi"/>
+          <w:color w:val="000000" w:themeColor="text1"/>
+        </w:rPr>
+        <w:t>est performing model attains ~90% accuracy on a validation set.</w:t>
       </w:r>
     </w:p>
     <w:p>
@@ -1267,7 +1367,19 @@
         <w:rPr>
           <w:color w:val="000000" w:themeColor="text1"/>
         </w:rPr>
-        <w:t xml:space="preserve">Written in Java, JavaFX, and MySQL and version control in GitHub, the Honesty Shop is a self-checkout and stock control system spread across multiple devices across the complex. </w:t>
+        <w:t xml:space="preserve">Written in Java, JavaFX, and MySQL and version control in GitHub, the Honesty Shop is a self-checkout and stock control system spread across multiple devices across the </w:t>
+      </w:r>
+      <w:r>
+        <w:rPr>
+          <w:color w:val="000000" w:themeColor="text1"/>
+        </w:rPr>
+        <w:t xml:space="preserve">holiday </w:t>
+      </w:r>
+      <w:r>
+        <w:rPr>
+          <w:color w:val="000000" w:themeColor="text1"/>
+        </w:rPr>
+        <w:t xml:space="preserve">complex. </w:t>
       </w:r>
     </w:p>
     <w:p>
@@ -1288,14 +1400,14 @@
         <w:pStyle w:val="Heading2"/>
         <w:rPr>
           <w:rFonts w:ascii="Helvetica" w:hAnsi="Helvetica"/>
-          <w:color w:val="000000" w:themeColor="text1"/>
+          <w:color w:val="1F4E79" w:themeColor="accent1" w:themeShade="80"/>
           <w:sz w:val="28"/>
         </w:rPr>
       </w:pPr>
       <w:r>
         <w:rPr>
           <w:rFonts w:ascii="Helvetica" w:hAnsi="Helvetica"/>
-          <w:color w:val="000000" w:themeColor="text1"/>
+          <w:color w:val="1F4E79" w:themeColor="accent1" w:themeShade="80"/>
           <w:sz w:val="28"/>
         </w:rPr>
         <w:t>Software and System Skills</w:t>
@@ -1408,7 +1520,47 @@
           <w:color w:val="000000" w:themeColor="text1"/>
           <w:szCs w:val="26"/>
         </w:rPr>
-        <w:t>Object oriented design patterns. Reproducing Gang of Four design patterns* in C#.</w:t>
+        <w:t>Object oriented design patterns. Reproducing</w:t>
+      </w:r>
+      <w:r>
+        <w:rPr>
+          <w:rFonts w:ascii="Helvetica" w:hAnsi="Helvetica"/>
+          <w:color w:val="000000" w:themeColor="text1"/>
+          <w:szCs w:val="26"/>
+        </w:rPr>
+        <w:t xml:space="preserve"> all</w:t>
+      </w:r>
+      <w:r>
+        <w:rPr>
+          <w:rFonts w:ascii="Helvetica" w:hAnsi="Helvetica"/>
+          <w:color w:val="000000" w:themeColor="text1"/>
+          <w:szCs w:val="26"/>
+        </w:rPr>
+        <w:t xml:space="preserve"> Gang of Four design patterns</w:t>
+      </w:r>
+      <w:r>
+        <w:rPr>
+          <w:rFonts w:ascii="Helvetica" w:hAnsi="Helvetica"/>
+          <w:color w:val="000000" w:themeColor="text1"/>
+          <w:szCs w:val="26"/>
+        </w:rPr>
+        <w:t xml:space="preserve"> in C#</w:t>
+      </w:r>
+      <w:r>
+        <w:rPr>
+          <w:rFonts w:ascii="Helvetica" w:hAnsi="Helvetica"/>
+          <w:color w:val="000000" w:themeColor="text1"/>
+          <w:szCs w:val="26"/>
+        </w:rPr>
+        <w:t>*</w:t>
+      </w:r>
+      <w:r>
+        <w:rPr>
+          <w:rFonts w:ascii="Helvetica" w:hAnsi="Helvetica"/>
+          <w:color w:val="000000" w:themeColor="text1"/>
+          <w:szCs w:val="26"/>
+        </w:rPr>
+        <w:t>.</w:t>
       </w:r>
     </w:p>
     <w:p>
@@ -1430,7 +1582,17 @@
           <w:color w:val="000000" w:themeColor="text1"/>
           <w:szCs w:val="26"/>
         </w:rPr>
-        <w:t>Skills in SQL and querying using Microsoft SQL Server Management System. MySQL and client MySQL Workbench.</w:t>
+        <w:t>Skills in SQL and query</w:t>
+      </w:r>
+      <w:bookmarkStart w:id="0" w:name="_GoBack"/>
+      <w:bookmarkEnd w:id="0"/>
+      <w:r>
+        <w:rPr>
+          <w:rFonts w:ascii="Helvetica" w:hAnsi="Helvetica"/>
+          <w:color w:val="000000" w:themeColor="text1"/>
+          <w:szCs w:val="26"/>
+        </w:rPr>
+        <w:t>ing using Microsoft SQL Server Management System. MySQL and client MySQL Workbench.</w:t>
       </w:r>
     </w:p>
     <w:p>
@@ -1491,7 +1653,7 @@
       <w:r>
         <w:rPr>
           <w:rFonts w:ascii="Helvetica" w:hAnsi="Helvetica"/>
-          <w:color w:val="000000" w:themeColor="text1"/>
+          <w:color w:val="1F4E79" w:themeColor="accent1" w:themeShade="80"/>
           <w:sz w:val="28"/>
         </w:rPr>
         <w:t>Interests</w:t>
@@ -1504,14 +1666,26 @@
           <w:ilvl w:val="0"/>
           <w:numId w:val="12"/>
         </w:numPr>
-      </w:pPr>
-      <w:r>
+        <w:rPr>
+          <w:rFonts w:ascii="Helvetica" w:hAnsi="Helvetica" w:cs="Helvetica"/>
+        </w:rPr>
+      </w:pPr>
+      <w:r>
+        <w:rPr>
+          <w:rFonts w:ascii="Helvetica" w:hAnsi="Helvetica" w:cs="Helvetica"/>
+        </w:rPr>
         <w:t xml:space="preserve">Frequent </w:t>
       </w:r>
       <w:r>
+        <w:rPr>
+          <w:rFonts w:ascii="Helvetica" w:hAnsi="Helvetica" w:cs="Helvetica"/>
+        </w:rPr>
         <w:t>participant</w:t>
       </w:r>
       <w:r>
+        <w:rPr>
+          <w:rFonts w:ascii="Helvetica" w:hAnsi="Helvetica" w:cs="Helvetica"/>
+        </w:rPr>
         <w:t xml:space="preserve"> of weekly 5km ParkRun.</w:t>
       </w:r>
     </w:p>
@@ -1522,17 +1696,26 @@
           <w:ilvl w:val="0"/>
           <w:numId w:val="12"/>
         </w:numPr>
-      </w:pPr>
-      <w:r>
+        <w:rPr>
+          <w:rFonts w:ascii="Helvetica" w:hAnsi="Helvetica" w:cs="Helvetica"/>
+        </w:rPr>
+      </w:pPr>
+      <w:r>
+        <w:rPr>
+          <w:rFonts w:ascii="Helvetica" w:hAnsi="Helvetica" w:cs="Helvetica"/>
+        </w:rPr>
         <w:t xml:space="preserve">Completed </w:t>
       </w:r>
       <w:r>
-        <w:t>“El Camino de Santiago”</w:t>
-      </w:r>
-      <w:r>
-        <w:t xml:space="preserve"> </w:t>
-      </w:r>
-      <w:r>
+        <w:rPr>
+          <w:rFonts w:ascii="Helvetica" w:hAnsi="Helvetica" w:cs="Helvetica"/>
+        </w:rPr>
+        <w:t xml:space="preserve">“El Camino de Santiago” </w:t>
+      </w:r>
+      <w:r>
+        <w:rPr>
+          <w:rFonts w:ascii="Helvetica" w:hAnsi="Helvetica" w:cs="Helvetica"/>
+        </w:rPr>
         <w:t>pilgrimage.</w:t>
       </w:r>
     </w:p>
@@ -1543,8 +1726,14 @@
           <w:ilvl w:val="0"/>
           <w:numId w:val="12"/>
         </w:numPr>
-      </w:pPr>
-      <w:r>
+        <w:rPr>
+          <w:rFonts w:ascii="Helvetica" w:hAnsi="Helvetica" w:cs="Helvetica"/>
+        </w:rPr>
+      </w:pPr>
+      <w:r>
+        <w:rPr>
+          <w:rFonts w:ascii="Helvetica" w:hAnsi="Helvetica" w:cs="Helvetica"/>
+        </w:rPr>
         <w:t>Volunteer for beach clean events in Brighton.</w:t>
       </w:r>
     </w:p>
@@ -1559,7 +1748,7 @@
 </file>
 
 <file path=word/numbering.xml><?xml version="1.0" encoding="utf-8"?>
-<w:numbering xmlns:wpc="http://schemas.microsoft.com/office/word/2010/wordprocessingCanvas" xmlns:mc="http://schemas.openxmlformats.org/markup-compatibility/2006" xmlns:o="urn:schemas-microsoft-com:office:office" xmlns:r="http://schemas.openxmlformats.org/officeDocument/2006/relationships" xmlns:m="http://schemas.openxmlformats.org/officeDocument/2006/math" xmlns:v="urn:schemas-microsoft-com:vml" xmlns:wp14="http://schemas.microsoft.com/office/word/2010/wordprocessingDrawing" xmlns:wp="http://schemas.openxmlformats.org/drawingml/2006/wordprocessingDrawing" xmlns:w10="urn:schemas-microsoft-com:office:word" xmlns:w="http://schemas.openxmlformats.org/wordprocessingml/2006/main" xmlns:w14="http://schemas.microsoft.com/office/word/2010/wordml" xmlns:w15="http://schemas.microsoft.com/office/word/2012/wordml" xmlns:wpg="http://schemas.microsoft.com/office/word/2010/wordprocessingGroup" xmlns:wpi="http://schemas.microsoft.com/office/word/2010/wordprocessingInk" xmlns:wne="http://schemas.microsoft.com/office/word/2006/wordml" xmlns:wps="http://schemas.microsoft.com/office/word/2010/wordprocessingShape" mc:Ignorable="w14 w15 wp14">
+<w:numbering xmlns:wpc="http://schemas.microsoft.com/office/word/2010/wordprocessingCanvas" xmlns:cx="http://schemas.microsoft.com/office/drawing/2014/chartex" xmlns:cx1="http://schemas.microsoft.com/office/drawing/2015/9/8/chartex" xmlns:mc="http://schemas.openxmlformats.org/markup-compatibility/2006" xmlns:o="urn:schemas-microsoft-com:office:office" xmlns:r="http://schemas.openxmlformats.org/officeDocument/2006/relationships" xmlns:m="http://schemas.openxmlformats.org/officeDocument/2006/math" xmlns:v="urn:schemas-microsoft-com:vml" xmlns:wp14="http://schemas.microsoft.com/office/word/2010/wordprocessingDrawing" xmlns:wp="http://schemas.openxmlformats.org/drawingml/2006/wordprocessingDrawing" xmlns:w10="urn:schemas-microsoft-com:office:word" xmlns:w="http://schemas.openxmlformats.org/wordprocessingml/2006/main" xmlns:w14="http://schemas.microsoft.com/office/word/2010/wordml" xmlns:w15="http://schemas.microsoft.com/office/word/2012/wordml" xmlns:w16se="http://schemas.microsoft.com/office/word/2015/wordml/symex" xmlns:wpg="http://schemas.microsoft.com/office/word/2010/wordprocessingGroup" xmlns:wpi="http://schemas.microsoft.com/office/word/2010/wordprocessingInk" xmlns:wne="http://schemas.microsoft.com/office/word/2006/wordml" xmlns:wps="http://schemas.microsoft.com/office/word/2010/wordprocessingShape" mc:Ignorable="w14 w15 w16se wp14">
   <w:abstractNum w:abstractNumId="0" w15:restartNumberingAfterBreak="0">
     <w:nsid w:val="05860281"/>
     <w:multiLevelType w:val="hybridMultilevel"/>
@@ -2947,7 +3136,7 @@
 </file>
 
 <file path=word/styles.xml><?xml version="1.0" encoding="utf-8"?>
-<w:styles xmlns:mc="http://schemas.openxmlformats.org/markup-compatibility/2006" xmlns:r="http://schemas.openxmlformats.org/officeDocument/2006/relationships" xmlns:w="http://schemas.openxmlformats.org/wordprocessingml/2006/main" xmlns:w14="http://schemas.microsoft.com/office/word/2010/wordml" xmlns:w15="http://schemas.microsoft.com/office/word/2012/wordml" mc:Ignorable="w14 w15">
+<w:styles xmlns:mc="http://schemas.openxmlformats.org/markup-compatibility/2006" xmlns:r="http://schemas.openxmlformats.org/officeDocument/2006/relationships" xmlns:w="http://schemas.openxmlformats.org/wordprocessingml/2006/main" xmlns:w14="http://schemas.microsoft.com/office/word/2010/wordml" xmlns:w15="http://schemas.microsoft.com/office/word/2012/wordml" xmlns:w16se="http://schemas.microsoft.com/office/word/2015/wordml/symex" mc:Ignorable="w14 w15 w16se">
   <w:docDefaults>
     <w:rPrDefault>
       <w:rPr>

</xml_diff>